<commit_message>
(club) fix some more bugs and add description
</commit_message>
<xml_diff>
--- a/completed demo projects/Club MVC/Features.docx
+++ b/completed demo projects/Club MVC/Features.docx
@@ -1,6 +1,6 @@
 
 <file path=word/document.xml><?xml version="1.0" encoding="utf-8"?>
-<w:document xmlns:wpc="http://schemas.microsoft.com/office/word/2010/wordprocessingCanvas" xmlns:cx="http://schemas.microsoft.com/office/drawing/2014/chartex" xmlns:cx1="http://schemas.microsoft.com/office/drawing/2015/9/8/chartex" xmlns:cx2="http://schemas.microsoft.com/office/drawing/2015/10/21/chartex" xmlns:cx3="http://schemas.microsoft.com/office/drawing/2016/5/9/chartex" xmlns:cx4="http://schemas.microsoft.com/office/drawing/2016/5/10/chartex" xmlns:cx5="http://schemas.microsoft.com/office/drawing/2016/5/11/chartex" xmlns:cx6="http://schemas.microsoft.com/office/drawing/2016/5/12/chartex" xmlns:cx7="http://schemas.microsoft.com/office/drawing/2016/5/13/chartex" xmlns:cx8="http://schemas.microsoft.com/office/drawing/2016/5/14/chartex" xmlns:mc="http://schemas.openxmlformats.org/markup-compatibility/2006" xmlns:aink="http://schemas.microsoft.com/office/drawing/2016/ink" xmlns:am3d="http://schemas.microsoft.com/office/drawing/2017/model3d" xmlns:o="urn:schemas-microsoft-com:office:office" xmlns:oel="http://schemas.microsoft.com/office/2019/extlst" xmlns:r="http://schemas.openxmlformats.org/officeDocument/2006/relationships" xmlns:m="http://schemas.openxmlformats.org/officeDocument/2006/math" xmlns:v="urn:schemas-microsoft-com:vml" xmlns:wp14="http://schemas.microsoft.com/office/word/2010/wordprocessingDrawing" xmlns:wp="http://schemas.openxmlformats.org/drawingml/2006/wordprocessingDrawing" xmlns:w10="urn:schemas-microsoft-com:office:word" xmlns:w="http://schemas.openxmlformats.org/wordprocessingml/2006/main" xmlns:w14="http://schemas.microsoft.com/office/word/2010/wordml" xmlns:w15="http://schemas.microsoft.com/office/word/2012/wordml" xmlns:w16cex="http://schemas.microsoft.com/office/word/2018/wordml/cex" xmlns:w16cid="http://schemas.microsoft.com/office/word/2016/wordml/cid" xmlns:w16="http://schemas.microsoft.com/office/word/2018/wordml" xmlns:w16sdtdh="http://schemas.microsoft.com/office/word/2020/wordml/sdtdatahash" xmlns:w16se="http://schemas.microsoft.com/office/word/2015/wordml/symex" xmlns:wpg="http://schemas.microsoft.com/office/word/2010/wordprocessingGroup" xmlns:wpi="http://schemas.microsoft.com/office/word/2010/wordprocessingInk" xmlns:wne="http://schemas.microsoft.com/office/word/2006/wordml" xmlns:wps="http://schemas.microsoft.com/office/word/2010/wordprocessingShape" mc:Ignorable="w14 w15 w16se w16cid w16 w16cex w16sdtdh wp14">
+<w:document xmlns:wpc="http://schemas.microsoft.com/office/word/2010/wordprocessingCanvas" xmlns:cx="http://schemas.microsoft.com/office/drawing/2014/chartex" xmlns:cx1="http://schemas.microsoft.com/office/drawing/2015/9/8/chartex" xmlns:cx2="http://schemas.microsoft.com/office/drawing/2015/10/21/chartex" xmlns:cx3="http://schemas.microsoft.com/office/drawing/2016/5/9/chartex" xmlns:cx4="http://schemas.microsoft.com/office/drawing/2016/5/10/chartex" xmlns:cx5="http://schemas.microsoft.com/office/drawing/2016/5/11/chartex" xmlns:cx6="http://schemas.microsoft.com/office/drawing/2016/5/12/chartex" xmlns:cx7="http://schemas.microsoft.com/office/drawing/2016/5/13/chartex" xmlns:cx8="http://schemas.microsoft.com/office/drawing/2016/5/14/chartex" xmlns:mc="http://schemas.openxmlformats.org/markup-compatibility/2006" xmlns:aink="http://schemas.microsoft.com/office/drawing/2016/ink" xmlns:am3d="http://schemas.microsoft.com/office/drawing/2017/model3d" xmlns:o="urn:schemas-microsoft-com:office:office" xmlns:r="http://schemas.openxmlformats.org/officeDocument/2006/relationships" xmlns:m="http://schemas.openxmlformats.org/officeDocument/2006/math" xmlns:v="urn:schemas-microsoft-com:vml" xmlns:wp14="http://schemas.microsoft.com/office/word/2010/wordprocessingDrawing" xmlns:wp="http://schemas.openxmlformats.org/drawingml/2006/wordprocessingDrawing" xmlns:w10="urn:schemas-microsoft-com:office:word" xmlns:w="http://schemas.openxmlformats.org/wordprocessingml/2006/main" xmlns:w14="http://schemas.microsoft.com/office/word/2010/wordml" xmlns:w15="http://schemas.microsoft.com/office/word/2012/wordml" xmlns:w16cid="http://schemas.microsoft.com/office/word/2016/wordml/cid" xmlns:w16se="http://schemas.microsoft.com/office/word/2015/wordml/symex" xmlns:wpg="http://schemas.microsoft.com/office/word/2010/wordprocessingGroup" xmlns:wpi="http://schemas.microsoft.com/office/word/2010/wordprocessingInk" xmlns:wne="http://schemas.microsoft.com/office/word/2006/wordml" xmlns:wps="http://schemas.microsoft.com/office/word/2010/wordprocessingShape" mc:Ignorable="w14 w15 w16se w16cid wp14">
   <w:body>
     <w:p>
       <w:pPr>
@@ -29,6 +29,9 @@
     </w:p>
     <w:p>
       <w:r>
+        <w:rPr>
+          <w:noProof/>
+        </w:rPr>
         <w:drawing>
           <wp:inline distT="0" distB="0" distL="0" distR="0" wp14:anchorId="2791AADC" wp14:editId="4BADBFF2">
             <wp:extent cx="5943600" cy="5398770"/>
@@ -85,6 +88,9 @@
     </w:p>
     <w:p>
       <w:r>
+        <w:rPr>
+          <w:noProof/>
+        </w:rPr>
         <w:drawing>
           <wp:inline distT="0" distB="0" distL="0" distR="0" wp14:anchorId="0D279A84" wp14:editId="2BE76E85">
             <wp:extent cx="5943600" cy="4900295"/>
@@ -131,11 +137,71 @@
     </w:p>
     <w:p/>
     <w:p>
+      <w:pPr>
+        <w:pStyle w:val="Heading2"/>
+      </w:pPr>
       <w:r>
+        <w:lastRenderedPageBreak/>
         <w:t>Manage Facilities</w:t>
       </w:r>
     </w:p>
-    <w:p/>
+    <w:p>
+      <w:pPr>
+        <w:pStyle w:val="Heading3"/>
+      </w:pPr>
+      <w:r>
+        <w:t>Create and Edit Facilities</w:t>
+      </w:r>
+    </w:p>
+    <w:p>
+      <w:r>
+        <w:rPr>
+          <w:noProof/>
+        </w:rPr>
+        <w:drawing>
+          <wp:inline distT="0" distB="0" distL="0" distR="0" wp14:anchorId="38C9993D" wp14:editId="6F62E2F6">
+            <wp:extent cx="5943600" cy="5347970"/>
+            <wp:effectExtent l="19050" t="19050" r="19050" b="24130"/>
+            <wp:docPr id="3" name="Picture 3"/>
+            <wp:cNvGraphicFramePr>
+              <a:graphicFrameLocks xmlns:a="http://schemas.openxmlformats.org/drawingml/2006/main" noChangeAspect="1"/>
+            </wp:cNvGraphicFramePr>
+            <a:graphic xmlns:a="http://schemas.openxmlformats.org/drawingml/2006/main">
+              <a:graphicData uri="http://schemas.openxmlformats.org/drawingml/2006/picture">
+                <pic:pic xmlns:pic="http://schemas.openxmlformats.org/drawingml/2006/picture">
+                  <pic:nvPicPr>
+                    <pic:cNvPr id="1" name=""/>
+                    <pic:cNvPicPr/>
+                  </pic:nvPicPr>
+                  <pic:blipFill>
+                    <a:blip r:embed="rId7"/>
+                    <a:stretch>
+                      <a:fillRect/>
+                    </a:stretch>
+                  </pic:blipFill>
+                  <pic:spPr>
+                    <a:xfrm>
+                      <a:off x="0" y="0"/>
+                      <a:ext cx="5943600" cy="5347970"/>
+                    </a:xfrm>
+                    <a:prstGeom prst="rect">
+                      <a:avLst/>
+                    </a:prstGeom>
+                    <a:ln>
+                      <a:solidFill>
+                        <a:schemeClr val="accent1"/>
+                      </a:solidFill>
+                    </a:ln>
+                  </pic:spPr>
+                </pic:pic>
+              </a:graphicData>
+            </a:graphic>
+          </wp:inline>
+        </w:drawing>
+      </w:r>
+      <w:bookmarkStart w:id="0" w:name="_GoBack"/>
+      <w:bookmarkEnd w:id="0"/>
+    </w:p>
     <w:sectPr>
       <w:pgSz w:w="12240" w:h="15840"/>
       <w:pgMar w:top="1440" w:right="1440" w:bottom="1440" w:left="1440" w:header="720" w:footer="720" w:gutter="0"/>
@@ -147,7 +213,7 @@
 </file>
 
 <file path=word/numbering.xml><?xml version="1.0" encoding="utf-8"?>
-<w:numbering xmlns:wpc="http://schemas.microsoft.com/office/word/2010/wordprocessingCanvas" xmlns:cx="http://schemas.microsoft.com/office/drawing/2014/chartex" xmlns:cx1="http://schemas.microsoft.com/office/drawing/2015/9/8/chartex" xmlns:cx2="http://schemas.microsoft.com/office/drawing/2015/10/21/chartex" xmlns:cx3="http://schemas.microsoft.com/office/drawing/2016/5/9/chartex" xmlns:cx4="http://schemas.microsoft.com/office/drawing/2016/5/10/chartex" xmlns:cx5="http://schemas.microsoft.com/office/drawing/2016/5/11/chartex" xmlns:cx6="http://schemas.microsoft.com/office/drawing/2016/5/12/chartex" xmlns:cx7="http://schemas.microsoft.com/office/drawing/2016/5/13/chartex" xmlns:cx8="http://schemas.microsoft.com/office/drawing/2016/5/14/chartex" xmlns:mc="http://schemas.openxmlformats.org/markup-compatibility/2006" xmlns:aink="http://schemas.microsoft.com/office/drawing/2016/ink" xmlns:am3d="http://schemas.microsoft.com/office/drawing/2017/model3d" xmlns:o="urn:schemas-microsoft-com:office:office" xmlns:oel="http://schemas.microsoft.com/office/2019/extlst" xmlns:r="http://schemas.openxmlformats.org/officeDocument/2006/relationships" xmlns:m="http://schemas.openxmlformats.org/officeDocument/2006/math" xmlns:v="urn:schemas-microsoft-com:vml" xmlns:wp14="http://schemas.microsoft.com/office/word/2010/wordprocessingDrawing" xmlns:wp="http://schemas.openxmlformats.org/drawingml/2006/wordprocessingDrawing" xmlns:w10="urn:schemas-microsoft-com:office:word" xmlns:w="http://schemas.openxmlformats.org/wordprocessingml/2006/main" xmlns:w14="http://schemas.microsoft.com/office/word/2010/wordml" xmlns:w15="http://schemas.microsoft.com/office/word/2012/wordml" xmlns:w16cex="http://schemas.microsoft.com/office/word/2018/wordml/cex" xmlns:w16cid="http://schemas.microsoft.com/office/word/2016/wordml/cid" xmlns:w16="http://schemas.microsoft.com/office/word/2018/wordml" xmlns:w16sdtdh="http://schemas.microsoft.com/office/word/2020/wordml/sdtdatahash" xmlns:w16se="http://schemas.microsoft.com/office/word/2015/wordml/symex" xmlns:wpg="http://schemas.microsoft.com/office/word/2010/wordprocessingGroup" xmlns:wpi="http://schemas.microsoft.com/office/word/2010/wordprocessingInk" xmlns:wne="http://schemas.microsoft.com/office/word/2006/wordml" xmlns:wps="http://schemas.microsoft.com/office/word/2010/wordprocessingShape" mc:Ignorable="w14 w15 w16se w16cid w16 w16cex w16sdtdh wp14">
+<w:numbering xmlns:wpc="http://schemas.microsoft.com/office/word/2010/wordprocessingCanvas" xmlns:cx="http://schemas.microsoft.com/office/drawing/2014/chartex" xmlns:cx1="http://schemas.microsoft.com/office/drawing/2015/9/8/chartex" xmlns:cx2="http://schemas.microsoft.com/office/drawing/2015/10/21/chartex" xmlns:cx3="http://schemas.microsoft.com/office/drawing/2016/5/9/chartex" xmlns:cx4="http://schemas.microsoft.com/office/drawing/2016/5/10/chartex" xmlns:cx5="http://schemas.microsoft.com/office/drawing/2016/5/11/chartex" xmlns:cx6="http://schemas.microsoft.com/office/drawing/2016/5/12/chartex" xmlns:cx7="http://schemas.microsoft.com/office/drawing/2016/5/13/chartex" xmlns:cx8="http://schemas.microsoft.com/office/drawing/2016/5/14/chartex" xmlns:mc="http://schemas.openxmlformats.org/markup-compatibility/2006" xmlns:aink="http://schemas.microsoft.com/office/drawing/2016/ink" xmlns:am3d="http://schemas.microsoft.com/office/drawing/2017/model3d" xmlns:o="urn:schemas-microsoft-com:office:office" xmlns:r="http://schemas.openxmlformats.org/officeDocument/2006/relationships" xmlns:m="http://schemas.openxmlformats.org/officeDocument/2006/math" xmlns:v="urn:schemas-microsoft-com:vml" xmlns:wp14="http://schemas.microsoft.com/office/word/2010/wordprocessingDrawing" xmlns:wp="http://schemas.openxmlformats.org/drawingml/2006/wordprocessingDrawing" xmlns:w10="urn:schemas-microsoft-com:office:word" xmlns:w="http://schemas.openxmlformats.org/wordprocessingml/2006/main" xmlns:w14="http://schemas.microsoft.com/office/word/2010/wordml" xmlns:w15="http://schemas.microsoft.com/office/word/2012/wordml" xmlns:w16cid="http://schemas.microsoft.com/office/word/2016/wordml/cid" xmlns:w16se="http://schemas.microsoft.com/office/word/2015/wordml/symex" xmlns:wpg="http://schemas.microsoft.com/office/word/2010/wordprocessingGroup" xmlns:wpi="http://schemas.microsoft.com/office/word/2010/wordprocessingInk" xmlns:wne="http://schemas.microsoft.com/office/word/2006/wordml" xmlns:wps="http://schemas.microsoft.com/office/word/2010/wordprocessingShape" mc:Ignorable="w14 w15 w16se w16cid wp14">
   <w:abstractNum w:abstractNumId="0" w15:restartNumberingAfterBreak="0">
     <w:nsid w:val="6A7B35B5"/>
     <w:multiLevelType w:val="hybridMultilevel"/>
@@ -237,14 +303,14 @@
       </w:pPr>
     </w:lvl>
   </w:abstractNum>
-  <w:num w:numId="1" w16cid:durableId="1515613093">
+  <w:num w:numId="1">
     <w:abstractNumId w:val="0"/>
   </w:num>
 </w:numbering>
 </file>
 
 <file path=word/styles.xml><?xml version="1.0" encoding="utf-8"?>
-<w:styles xmlns:mc="http://schemas.openxmlformats.org/markup-compatibility/2006" xmlns:r="http://schemas.openxmlformats.org/officeDocument/2006/relationships" xmlns:w="http://schemas.openxmlformats.org/wordprocessingml/2006/main" xmlns:w14="http://schemas.microsoft.com/office/word/2010/wordml" xmlns:w15="http://schemas.microsoft.com/office/word/2012/wordml" xmlns:w16cex="http://schemas.microsoft.com/office/word/2018/wordml/cex" xmlns:w16cid="http://schemas.microsoft.com/office/word/2016/wordml/cid" xmlns:w16="http://schemas.microsoft.com/office/word/2018/wordml" xmlns:w16sdtdh="http://schemas.microsoft.com/office/word/2020/wordml/sdtdatahash" xmlns:w16se="http://schemas.microsoft.com/office/word/2015/wordml/symex" mc:Ignorable="w14 w15 w16se w16cid w16 w16cex w16sdtdh">
+<w:styles xmlns:mc="http://schemas.openxmlformats.org/markup-compatibility/2006" xmlns:r="http://schemas.openxmlformats.org/officeDocument/2006/relationships" xmlns:w="http://schemas.openxmlformats.org/wordprocessingml/2006/main" xmlns:w14="http://schemas.microsoft.com/office/word/2010/wordml" xmlns:w15="http://schemas.microsoft.com/office/word/2012/wordml" xmlns:w16cid="http://schemas.microsoft.com/office/word/2016/wordml/cid" xmlns:w16se="http://schemas.microsoft.com/office/word/2015/wordml/symex" mc:Ignorable="w14 w15 w16se w16cid">
   <w:docDefaults>
     <w:rPrDefault>
       <w:rPr>
@@ -260,7 +326,7 @@
       </w:pPr>
     </w:pPrDefault>
   </w:docDefaults>
-  <w:latentStyles w:defLockedState="0" w:defUIPriority="99" w:defSemiHidden="0" w:defUnhideWhenUsed="0" w:defQFormat="0" w:count="376">
+  <w:latentStyles w:defLockedState="0" w:defUIPriority="99" w:defSemiHidden="0" w:defUnhideWhenUsed="0" w:defQFormat="0" w:count="375">
     <w:lsdException w:name="Normal" w:uiPriority="0" w:qFormat="1"/>
     <w:lsdException w:name="heading 1" w:uiPriority="9" w:qFormat="1"/>
     <w:lsdException w:name="heading 2" w:semiHidden="1" w:uiPriority="9" w:unhideWhenUsed="1" w:qFormat="1"/>
@@ -636,7 +702,6 @@
     <w:lsdException w:name="Smart Hyperlink" w:semiHidden="1" w:unhideWhenUsed="1"/>
     <w:lsdException w:name="Hashtag" w:semiHidden="1" w:unhideWhenUsed="1"/>
     <w:lsdException w:name="Unresolved Mention" w:semiHidden="1" w:unhideWhenUsed="1"/>
-    <w:lsdException w:name="Smart Link" w:semiHidden="1" w:unhideWhenUsed="1"/>
   </w:latentStyles>
   <w:style w:type="paragraph" w:default="1" w:styleId="Normal">
     <w:name w:val="Normal"/>

</xml_diff>

<commit_message>
(club) change Feature document
</commit_message>
<xml_diff>
--- a/completed demo projects/Club MVC/Features.docx
+++ b/completed demo projects/Club MVC/Features.docx
@@ -4,13 +4,40 @@
   <w:body>
     <w:p>
       <w:pPr>
+        <w:pStyle w:val="Title"/>
+      </w:pPr>
+      <w:r>
+        <w:t>Facility Book System</w:t>
+      </w:r>
+    </w:p>
+    <w:p/>
+    <w:p>
+      <w:pPr>
         <w:pStyle w:val="Heading1"/>
       </w:pPr>
       <w:r>
-        <w:t>Facility Book System</w:t>
+        <w:t xml:space="preserve">Disclaimer </w:t>
+      </w:r>
+    </w:p>
+    <w:p>
+      <w:r>
+        <w:t>The current system is only for educational purpose and may contain a number of bugs.</w:t>
       </w:r>
     </w:p>
     <w:p/>
+    <w:p>
+      <w:pPr>
+        <w:pStyle w:val="Heading1"/>
+      </w:pPr>
+      <w:r>
+        <w:t>Features</w:t>
+      </w:r>
+    </w:p>
+    <w:p>
+      <w:r>
+        <w:t>After running the system, you can try the following features</w:t>
+      </w:r>
+    </w:p>
     <w:p>
       <w:pPr>
         <w:pStyle w:val="Heading2"/>
@@ -48,7 +75,7 @@
                     <pic:cNvPicPr/>
                   </pic:nvPicPr>
                   <pic:blipFill>
-                    <a:blip r:embed="rId5"/>
+                    <a:blip r:embed="rId7"/>
                     <a:stretch>
                       <a:fillRect/>
                     </a:stretch>
@@ -82,8 +109,13 @@
         <w:pStyle w:val="Heading3"/>
       </w:pPr>
       <w:r>
-        <w:lastRenderedPageBreak/>
-        <w:t>List Members</w:t>
+        <w:t xml:space="preserve">List </w:t>
+      </w:r>
+      <w:r>
+        <w:t xml:space="preserve">and Delete </w:t>
+      </w:r>
+      <w:r>
+        <w:t>Members</w:t>
       </w:r>
     </w:p>
     <w:p>
@@ -107,7 +139,7 @@
                     <pic:cNvPicPr/>
                   </pic:nvPicPr>
                   <pic:blipFill>
-                    <a:blip r:embed="rId6"/>
+                    <a:blip r:embed="rId8"/>
                     <a:stretch>
                       <a:fillRect/>
                     </a:stretch>
@@ -159,7 +191,7 @@
           <w:noProof/>
         </w:rPr>
         <w:drawing>
-          <wp:inline distT="0" distB="0" distL="0" distR="0" wp14:anchorId="38C9993D" wp14:editId="6F62E2F6">
+          <wp:inline distT="0" distB="0" distL="0" distR="0" wp14:anchorId="38C9993D" wp14:editId="1A8229EB">
             <wp:extent cx="5943600" cy="5347970"/>
             <wp:effectExtent l="19050" t="19050" r="19050" b="24130"/>
             <wp:docPr id="3" name="Picture 3"/>
@@ -174,7 +206,7 @@
                     <pic:cNvPicPr/>
                   </pic:nvPicPr>
                   <pic:blipFill>
-                    <a:blip r:embed="rId7"/>
+                    <a:blip r:embed="rId9"/>
                     <a:stretch>
                       <a:fillRect/>
                     </a:stretch>
@@ -189,7 +221,9 @@
                     </a:prstGeom>
                     <a:ln>
                       <a:solidFill>
-                        <a:schemeClr val="accent1"/>
+                        <a:schemeClr val="bg1">
+                          <a:lumMod val="75000"/>
+                        </a:schemeClr>
                       </a:solidFill>
                     </a:ln>
                   </pic:spPr>
@@ -199,9 +233,205 @@
           </wp:inline>
         </w:drawing>
       </w:r>
+    </w:p>
+    <w:p/>
+    <w:p>
+      <w:pPr>
+        <w:pStyle w:val="Heading3"/>
+      </w:pPr>
+      <w:r>
+        <w:lastRenderedPageBreak/>
+        <w:t>List</w:t>
+      </w:r>
+      <w:r>
+        <w:t xml:space="preserve"> and Delete</w:t>
+      </w:r>
+      <w:r>
+        <w:t xml:space="preserve"> Facilities</w:t>
+      </w:r>
+    </w:p>
+    <w:p>
+      <w:r>
+        <w:rPr>
+          <w:noProof/>
+        </w:rPr>
+        <w:drawing>
+          <wp:inline distT="0" distB="0" distL="0" distR="0" wp14:anchorId="4CB3503C" wp14:editId="16E293DA">
+            <wp:extent cx="5943600" cy="5673725"/>
+            <wp:effectExtent l="19050" t="19050" r="19050" b="22225"/>
+            <wp:docPr id="4" name="Picture 4"/>
+            <wp:cNvGraphicFramePr>
+              <a:graphicFrameLocks xmlns:a="http://schemas.openxmlformats.org/drawingml/2006/main" noChangeAspect="1"/>
+            </wp:cNvGraphicFramePr>
+            <a:graphic xmlns:a="http://schemas.openxmlformats.org/drawingml/2006/main">
+              <a:graphicData uri="http://schemas.openxmlformats.org/drawingml/2006/picture">
+                <pic:pic xmlns:pic="http://schemas.openxmlformats.org/drawingml/2006/picture">
+                  <pic:nvPicPr>
+                    <pic:cNvPr id="1" name=""/>
+                    <pic:cNvPicPr/>
+                  </pic:nvPicPr>
+                  <pic:blipFill>
+                    <a:blip r:embed="rId10"/>
+                    <a:stretch>
+                      <a:fillRect/>
+                    </a:stretch>
+                  </pic:blipFill>
+                  <pic:spPr>
+                    <a:xfrm>
+                      <a:off x="0" y="0"/>
+                      <a:ext cx="5943600" cy="5673725"/>
+                    </a:xfrm>
+                    <a:prstGeom prst="rect">
+                      <a:avLst/>
+                    </a:prstGeom>
+                    <a:ln>
+                      <a:solidFill>
+                        <a:schemeClr val="bg1">
+                          <a:lumMod val="75000"/>
+                        </a:schemeClr>
+                      </a:solidFill>
+                    </a:ln>
+                  </pic:spPr>
+                </pic:pic>
+              </a:graphicData>
+            </a:graphic>
+          </wp:inline>
+        </w:drawing>
+      </w:r>
+    </w:p>
+    <w:p/>
+    <w:p>
+      <w:pPr>
+        <w:pStyle w:val="Heading2"/>
+      </w:pPr>
+      <w:r>
+        <w:lastRenderedPageBreak/>
+        <w:t>Manage Bookings</w:t>
+      </w:r>
+    </w:p>
+    <w:p>
+      <w:pPr>
+        <w:pStyle w:val="Heading3"/>
+      </w:pPr>
+      <w:r>
+        <w:t>Create Booking</w:t>
+      </w:r>
+      <w:r>
+        <w:t>s</w:t>
+      </w:r>
+    </w:p>
+    <w:p>
+      <w:r>
+        <w:rPr>
+          <w:noProof/>
+        </w:rPr>
+        <w:drawing>
+          <wp:inline distT="0" distB="0" distL="0" distR="0" wp14:anchorId="4F518B4D" wp14:editId="48C3D1D2">
+            <wp:extent cx="5943600" cy="6216015"/>
+            <wp:effectExtent l="19050" t="19050" r="19050" b="13335"/>
+            <wp:docPr id="5" name="Picture 5"/>
+            <wp:cNvGraphicFramePr>
+              <a:graphicFrameLocks xmlns:a="http://schemas.openxmlformats.org/drawingml/2006/main" noChangeAspect="1"/>
+            </wp:cNvGraphicFramePr>
+            <a:graphic xmlns:a="http://schemas.openxmlformats.org/drawingml/2006/main">
+              <a:graphicData uri="http://schemas.openxmlformats.org/drawingml/2006/picture">
+                <pic:pic xmlns:pic="http://schemas.openxmlformats.org/drawingml/2006/picture">
+                  <pic:nvPicPr>
+                    <pic:cNvPr id="1" name=""/>
+                    <pic:cNvPicPr/>
+                  </pic:nvPicPr>
+                  <pic:blipFill>
+                    <a:blip r:embed="rId11"/>
+                    <a:stretch>
+                      <a:fillRect/>
+                    </a:stretch>
+                  </pic:blipFill>
+                  <pic:spPr>
+                    <a:xfrm>
+                      <a:off x="0" y="0"/>
+                      <a:ext cx="5943600" cy="6216015"/>
+                    </a:xfrm>
+                    <a:prstGeom prst="rect">
+                      <a:avLst/>
+                    </a:prstGeom>
+                    <a:ln>
+                      <a:solidFill>
+                        <a:schemeClr val="bg1">
+                          <a:lumMod val="75000"/>
+                        </a:schemeClr>
+                      </a:solidFill>
+                    </a:ln>
+                  </pic:spPr>
+                </pic:pic>
+              </a:graphicData>
+            </a:graphic>
+          </wp:inline>
+        </w:drawing>
+      </w:r>
+    </w:p>
+    <w:p/>
+    <w:p>
+      <w:pPr>
+        <w:pStyle w:val="Heading3"/>
+      </w:pPr>
+      <w:r>
+        <w:lastRenderedPageBreak/>
+        <w:t>List and Cancel Bookings</w:t>
+      </w:r>
       <w:bookmarkStart w:id="0" w:name="_GoBack"/>
       <w:bookmarkEnd w:id="0"/>
     </w:p>
+    <w:p>
+      <w:r>
+        <w:rPr>
+          <w:noProof/>
+        </w:rPr>
+        <w:drawing>
+          <wp:inline distT="0" distB="0" distL="0" distR="0" wp14:anchorId="46F1058E" wp14:editId="22C0FD58">
+            <wp:extent cx="5943600" cy="3707765"/>
+            <wp:effectExtent l="19050" t="19050" r="19050" b="26035"/>
+            <wp:docPr id="7" name="Picture 7"/>
+            <wp:cNvGraphicFramePr>
+              <a:graphicFrameLocks xmlns:a="http://schemas.openxmlformats.org/drawingml/2006/main" noChangeAspect="1"/>
+            </wp:cNvGraphicFramePr>
+            <a:graphic xmlns:a="http://schemas.openxmlformats.org/drawingml/2006/main">
+              <a:graphicData uri="http://schemas.openxmlformats.org/drawingml/2006/picture">
+                <pic:pic xmlns:pic="http://schemas.openxmlformats.org/drawingml/2006/picture">
+                  <pic:nvPicPr>
+                    <pic:cNvPr id="1" name=""/>
+                    <pic:cNvPicPr/>
+                  </pic:nvPicPr>
+                  <pic:blipFill>
+                    <a:blip r:embed="rId12"/>
+                    <a:stretch>
+                      <a:fillRect/>
+                    </a:stretch>
+                  </pic:blipFill>
+                  <pic:spPr>
+                    <a:xfrm>
+                      <a:off x="0" y="0"/>
+                      <a:ext cx="5943600" cy="3707765"/>
+                    </a:xfrm>
+                    <a:prstGeom prst="rect">
+                      <a:avLst/>
+                    </a:prstGeom>
+                    <a:ln>
+                      <a:solidFill>
+                        <a:schemeClr val="bg1">
+                          <a:lumMod val="75000"/>
+                        </a:schemeClr>
+                      </a:solidFill>
+                    </a:ln>
+                  </pic:spPr>
+                </pic:pic>
+              </a:graphicData>
+            </a:graphic>
+          </wp:inline>
+        </w:drawing>
+      </w:r>
+    </w:p>
+    <w:p/>
+    <w:p/>
     <w:sectPr>
       <w:pgSz w:w="12240" w:h="15840"/>
       <w:pgMar w:top="1440" w:right="1440" w:bottom="1440" w:left="1440" w:header="720" w:footer="720" w:gutter="0"/>
@@ -210,6 +440,56 @@
     </w:sectPr>
   </w:body>
 </w:document>
+</file>
+
+<file path=word/endnotes.xml><?xml version="1.0" encoding="utf-8"?>
+<w:endnotes xmlns:wpc="http://schemas.microsoft.com/office/word/2010/wordprocessingCanvas" xmlns:cx="http://schemas.microsoft.com/office/drawing/2014/chartex" xmlns:cx1="http://schemas.microsoft.com/office/drawing/2015/9/8/chartex" xmlns:cx2="http://schemas.microsoft.com/office/drawing/2015/10/21/chartex" xmlns:cx3="http://schemas.microsoft.com/office/drawing/2016/5/9/chartex" xmlns:cx4="http://schemas.microsoft.com/office/drawing/2016/5/10/chartex" xmlns:cx5="http://schemas.microsoft.com/office/drawing/2016/5/11/chartex" xmlns:cx6="http://schemas.microsoft.com/office/drawing/2016/5/12/chartex" xmlns:cx7="http://schemas.microsoft.com/office/drawing/2016/5/13/chartex" xmlns:cx8="http://schemas.microsoft.com/office/drawing/2016/5/14/chartex" xmlns:mc="http://schemas.openxmlformats.org/markup-compatibility/2006" xmlns:aink="http://schemas.microsoft.com/office/drawing/2016/ink" xmlns:am3d="http://schemas.microsoft.com/office/drawing/2017/model3d" xmlns:o="urn:schemas-microsoft-com:office:office" xmlns:r="http://schemas.openxmlformats.org/officeDocument/2006/relationships" xmlns:m="http://schemas.openxmlformats.org/officeDocument/2006/math" xmlns:v="urn:schemas-microsoft-com:vml" xmlns:wp14="http://schemas.microsoft.com/office/word/2010/wordprocessingDrawing" xmlns:wp="http://schemas.openxmlformats.org/drawingml/2006/wordprocessingDrawing" xmlns:w10="urn:schemas-microsoft-com:office:word" xmlns:w="http://schemas.openxmlformats.org/wordprocessingml/2006/main" xmlns:w14="http://schemas.microsoft.com/office/word/2010/wordml" xmlns:w15="http://schemas.microsoft.com/office/word/2012/wordml" xmlns:w16cid="http://schemas.microsoft.com/office/word/2016/wordml/cid" xmlns:w16se="http://schemas.microsoft.com/office/word/2015/wordml/symex" xmlns:wpg="http://schemas.microsoft.com/office/word/2010/wordprocessingGroup" xmlns:wpi="http://schemas.microsoft.com/office/word/2010/wordprocessingInk" xmlns:wne="http://schemas.microsoft.com/office/word/2006/wordml" xmlns:wps="http://schemas.microsoft.com/office/word/2010/wordprocessingShape" mc:Ignorable="w14 w15 w16se w16cid wp14">
+  <w:endnote w:type="separator" w:id="-1">
+    <w:p>
+      <w:pPr>
+        <w:spacing w:after="0" w:line="240" w:lineRule="auto"/>
+      </w:pPr>
+      <w:r>
+        <w:separator/>
+      </w:r>
+    </w:p>
+  </w:endnote>
+  <w:endnote w:type="continuationSeparator" w:id="0">
+    <w:p>
+      <w:pPr>
+        <w:spacing w:after="0" w:line="240" w:lineRule="auto"/>
+      </w:pPr>
+      <w:r>
+        <w:continuationSeparator/>
+      </w:r>
+    </w:p>
+  </w:endnote>
+</w:endnotes>
+</file>
+
+<file path=word/footnotes.xml><?xml version="1.0" encoding="utf-8"?>
+<w:footnotes xmlns:wpc="http://schemas.microsoft.com/office/word/2010/wordprocessingCanvas" xmlns:cx="http://schemas.microsoft.com/office/drawing/2014/chartex" xmlns:cx1="http://schemas.microsoft.com/office/drawing/2015/9/8/chartex" xmlns:cx2="http://schemas.microsoft.com/office/drawing/2015/10/21/chartex" xmlns:cx3="http://schemas.microsoft.com/office/drawing/2016/5/9/chartex" xmlns:cx4="http://schemas.microsoft.com/office/drawing/2016/5/10/chartex" xmlns:cx5="http://schemas.microsoft.com/office/drawing/2016/5/11/chartex" xmlns:cx6="http://schemas.microsoft.com/office/drawing/2016/5/12/chartex" xmlns:cx7="http://schemas.microsoft.com/office/drawing/2016/5/13/chartex" xmlns:cx8="http://schemas.microsoft.com/office/drawing/2016/5/14/chartex" xmlns:mc="http://schemas.openxmlformats.org/markup-compatibility/2006" xmlns:aink="http://schemas.microsoft.com/office/drawing/2016/ink" xmlns:am3d="http://schemas.microsoft.com/office/drawing/2017/model3d" xmlns:o="urn:schemas-microsoft-com:office:office" xmlns:r="http://schemas.openxmlformats.org/officeDocument/2006/relationships" xmlns:m="http://schemas.openxmlformats.org/officeDocument/2006/math" xmlns:v="urn:schemas-microsoft-com:vml" xmlns:wp14="http://schemas.microsoft.com/office/word/2010/wordprocessingDrawing" xmlns:wp="http://schemas.openxmlformats.org/drawingml/2006/wordprocessingDrawing" xmlns:w10="urn:schemas-microsoft-com:office:word" xmlns:w="http://schemas.openxmlformats.org/wordprocessingml/2006/main" xmlns:w14="http://schemas.microsoft.com/office/word/2010/wordml" xmlns:w15="http://schemas.microsoft.com/office/word/2012/wordml" xmlns:w16cid="http://schemas.microsoft.com/office/word/2016/wordml/cid" xmlns:w16se="http://schemas.microsoft.com/office/word/2015/wordml/symex" xmlns:wpg="http://schemas.microsoft.com/office/word/2010/wordprocessingGroup" xmlns:wpi="http://schemas.microsoft.com/office/word/2010/wordprocessingInk" xmlns:wne="http://schemas.microsoft.com/office/word/2006/wordml" xmlns:wps="http://schemas.microsoft.com/office/word/2010/wordprocessingShape" mc:Ignorable="w14 w15 w16se w16cid wp14">
+  <w:footnote w:type="separator" w:id="-1">
+    <w:p>
+      <w:pPr>
+        <w:spacing w:after="0" w:line="240" w:lineRule="auto"/>
+      </w:pPr>
+      <w:r>
+        <w:separator/>
+      </w:r>
+    </w:p>
+  </w:footnote>
+  <w:footnote w:type="continuationSeparator" w:id="0">
+    <w:p>
+      <w:pPr>
+        <w:spacing w:after="0" w:line="240" w:lineRule="auto"/>
+      </w:pPr>
+      <w:r>
+        <w:continuationSeparator/>
+      </w:r>
+    </w:p>
+  </w:footnote>
+</w:footnotes>
 </file>
 
 <file path=word/numbering.xml><?xml version="1.0" encoding="utf-8"?>
@@ -849,6 +1129,84 @@
       <w:szCs w:val="24"/>
     </w:rPr>
   </w:style>
+  <w:style w:type="paragraph" w:styleId="Title">
+    <w:name w:val="Title"/>
+    <w:basedOn w:val="Normal"/>
+    <w:next w:val="Normal"/>
+    <w:link w:val="TitleChar"/>
+    <w:uiPriority w:val="10"/>
+    <w:qFormat/>
+    <w:rsid w:val="009C1368"/>
+    <w:pPr>
+      <w:spacing w:after="0" w:line="240" w:lineRule="auto"/>
+      <w:contextualSpacing/>
+    </w:pPr>
+    <w:rPr>
+      <w:rFonts w:asciiTheme="majorHAnsi" w:eastAsiaTheme="majorEastAsia" w:hAnsiTheme="majorHAnsi" w:cstheme="majorBidi"/>
+      <w:spacing w:val="-10"/>
+      <w:kern w:val="28"/>
+      <w:sz w:val="56"/>
+      <w:szCs w:val="56"/>
+    </w:rPr>
+  </w:style>
+  <w:style w:type="character" w:customStyle="1" w:styleId="TitleChar">
+    <w:name w:val="Title Char"/>
+    <w:basedOn w:val="DefaultParagraphFont"/>
+    <w:link w:val="Title"/>
+    <w:uiPriority w:val="10"/>
+    <w:rsid w:val="009C1368"/>
+    <w:rPr>
+      <w:rFonts w:asciiTheme="majorHAnsi" w:eastAsiaTheme="majorEastAsia" w:hAnsiTheme="majorHAnsi" w:cstheme="majorBidi"/>
+      <w:spacing w:val="-10"/>
+      <w:kern w:val="28"/>
+      <w:sz w:val="56"/>
+      <w:szCs w:val="56"/>
+    </w:rPr>
+  </w:style>
+  <w:style w:type="paragraph" w:styleId="Header">
+    <w:name w:val="header"/>
+    <w:basedOn w:val="Normal"/>
+    <w:link w:val="HeaderChar"/>
+    <w:uiPriority w:val="99"/>
+    <w:unhideWhenUsed/>
+    <w:rsid w:val="00FA4FC1"/>
+    <w:pPr>
+      <w:tabs>
+        <w:tab w:val="center" w:pos="4513"/>
+        <w:tab w:val="right" w:pos="9026"/>
+      </w:tabs>
+      <w:spacing w:after="0" w:line="240" w:lineRule="auto"/>
+    </w:pPr>
+  </w:style>
+  <w:style w:type="character" w:customStyle="1" w:styleId="HeaderChar">
+    <w:name w:val="Header Char"/>
+    <w:basedOn w:val="DefaultParagraphFont"/>
+    <w:link w:val="Header"/>
+    <w:uiPriority w:val="99"/>
+    <w:rsid w:val="00FA4FC1"/>
+  </w:style>
+  <w:style w:type="paragraph" w:styleId="Footer">
+    <w:name w:val="footer"/>
+    <w:basedOn w:val="Normal"/>
+    <w:link w:val="FooterChar"/>
+    <w:uiPriority w:val="99"/>
+    <w:unhideWhenUsed/>
+    <w:rsid w:val="00FA4FC1"/>
+    <w:pPr>
+      <w:tabs>
+        <w:tab w:val="center" w:pos="4513"/>
+        <w:tab w:val="right" w:pos="9026"/>
+      </w:tabs>
+      <w:spacing w:after="0" w:line="240" w:lineRule="auto"/>
+    </w:pPr>
+  </w:style>
+  <w:style w:type="character" w:customStyle="1" w:styleId="FooterChar">
+    <w:name w:val="Footer Char"/>
+    <w:basedOn w:val="DefaultParagraphFont"/>
+    <w:link w:val="Footer"/>
+    <w:uiPriority w:val="99"/>
+    <w:rsid w:val="00FA4FC1"/>
+  </w:style>
 </w:styles>
 </file>
 

</xml_diff>

<commit_message>
(club) Refactor to improve dynamic - LocalDate, Controller, views
</commit_message>
<xml_diff>
--- a/completed demo projects/Club MVC/Features.docx
+++ b/completed demo projects/Club MVC/Features.docx
@@ -1,6 +1,6 @@
 
 <file path=word/document.xml><?xml version="1.0" encoding="utf-8"?>
-<w:document xmlns:wpc="http://schemas.microsoft.com/office/word/2010/wordprocessingCanvas" xmlns:cx="http://schemas.microsoft.com/office/drawing/2014/chartex" xmlns:cx1="http://schemas.microsoft.com/office/drawing/2015/9/8/chartex" xmlns:cx2="http://schemas.microsoft.com/office/drawing/2015/10/21/chartex" xmlns:cx3="http://schemas.microsoft.com/office/drawing/2016/5/9/chartex" xmlns:cx4="http://schemas.microsoft.com/office/drawing/2016/5/10/chartex" xmlns:cx5="http://schemas.microsoft.com/office/drawing/2016/5/11/chartex" xmlns:cx6="http://schemas.microsoft.com/office/drawing/2016/5/12/chartex" xmlns:cx7="http://schemas.microsoft.com/office/drawing/2016/5/13/chartex" xmlns:cx8="http://schemas.microsoft.com/office/drawing/2016/5/14/chartex" xmlns:mc="http://schemas.openxmlformats.org/markup-compatibility/2006" xmlns:aink="http://schemas.microsoft.com/office/drawing/2016/ink" xmlns:am3d="http://schemas.microsoft.com/office/drawing/2017/model3d" xmlns:o="urn:schemas-microsoft-com:office:office" xmlns:r="http://schemas.openxmlformats.org/officeDocument/2006/relationships" xmlns:m="http://schemas.openxmlformats.org/officeDocument/2006/math" xmlns:v="urn:schemas-microsoft-com:vml" xmlns:wp14="http://schemas.microsoft.com/office/word/2010/wordprocessingDrawing" xmlns:wp="http://schemas.openxmlformats.org/drawingml/2006/wordprocessingDrawing" xmlns:w10="urn:schemas-microsoft-com:office:word" xmlns:w="http://schemas.openxmlformats.org/wordprocessingml/2006/main" xmlns:w14="http://schemas.microsoft.com/office/word/2010/wordml" xmlns:w15="http://schemas.microsoft.com/office/word/2012/wordml" xmlns:w16cid="http://schemas.microsoft.com/office/word/2016/wordml/cid" xmlns:w16se="http://schemas.microsoft.com/office/word/2015/wordml/symex" xmlns:wpg="http://schemas.microsoft.com/office/word/2010/wordprocessingGroup" xmlns:wpi="http://schemas.microsoft.com/office/word/2010/wordprocessingInk" xmlns:wne="http://schemas.microsoft.com/office/word/2006/wordml" xmlns:wps="http://schemas.microsoft.com/office/word/2010/wordprocessingShape" mc:Ignorable="w14 w15 w16se w16cid wp14">
+<w:document xmlns:wpc="http://schemas.microsoft.com/office/word/2010/wordprocessingCanvas" xmlns:cx="http://schemas.microsoft.com/office/drawing/2014/chartex" xmlns:cx1="http://schemas.microsoft.com/office/drawing/2015/9/8/chartex" xmlns:cx2="http://schemas.microsoft.com/office/drawing/2015/10/21/chartex" xmlns:cx3="http://schemas.microsoft.com/office/drawing/2016/5/9/chartex" xmlns:cx4="http://schemas.microsoft.com/office/drawing/2016/5/10/chartex" xmlns:cx5="http://schemas.microsoft.com/office/drawing/2016/5/11/chartex" xmlns:cx6="http://schemas.microsoft.com/office/drawing/2016/5/12/chartex" xmlns:cx7="http://schemas.microsoft.com/office/drawing/2016/5/13/chartex" xmlns:cx8="http://schemas.microsoft.com/office/drawing/2016/5/14/chartex" xmlns:mc="http://schemas.openxmlformats.org/markup-compatibility/2006" xmlns:aink="http://schemas.microsoft.com/office/drawing/2016/ink" xmlns:am3d="http://schemas.microsoft.com/office/drawing/2017/model3d" xmlns:o="urn:schemas-microsoft-com:office:office" xmlns:oel="http://schemas.microsoft.com/office/2019/extlst" xmlns:r="http://schemas.openxmlformats.org/officeDocument/2006/relationships" xmlns:m="http://schemas.openxmlformats.org/officeDocument/2006/math" xmlns:v="urn:schemas-microsoft-com:vml" xmlns:wp14="http://schemas.microsoft.com/office/word/2010/wordprocessingDrawing" xmlns:wp="http://schemas.openxmlformats.org/drawingml/2006/wordprocessingDrawing" xmlns:w10="urn:schemas-microsoft-com:office:word" xmlns:w="http://schemas.openxmlformats.org/wordprocessingml/2006/main" xmlns:w14="http://schemas.microsoft.com/office/word/2010/wordml" xmlns:w15="http://schemas.microsoft.com/office/word/2012/wordml" xmlns:w16cex="http://schemas.microsoft.com/office/word/2018/wordml/cex" xmlns:w16cid="http://schemas.microsoft.com/office/word/2016/wordml/cid" xmlns:w16="http://schemas.microsoft.com/office/word/2018/wordml" xmlns:w16sdtdh="http://schemas.microsoft.com/office/word/2020/wordml/sdtdatahash" xmlns:w16se="http://schemas.microsoft.com/office/word/2015/wordml/symex" xmlns:wpg="http://schemas.microsoft.com/office/word/2010/wordprocessingGroup" xmlns:wpi="http://schemas.microsoft.com/office/word/2010/wordprocessingInk" xmlns:wne="http://schemas.microsoft.com/office/word/2006/wordml" xmlns:wps="http://schemas.microsoft.com/office/word/2010/wordprocessingShape" mc:Ignorable="w14 w15 w16se w16cid w16 w16cex w16sdtdh wp14">
   <w:body>
     <w:p>
       <w:pPr>
@@ -9,6 +9,9 @@
       <w:r>
         <w:t>Facility Book System</w:t>
       </w:r>
+      <w:r>
+        <w:t xml:space="preserve"> (Club)</w:t>
+      </w:r>
     </w:p>
     <w:p/>
     <w:p>
@@ -35,7 +38,13 @@
     </w:p>
     <w:p>
       <w:r>
-        <w:t>After running the system, you can try the following features</w:t>
+        <w:t>When</w:t>
+      </w:r>
+      <w:r>
+        <w:t xml:space="preserve"> running the system, you can try the following features</w:t>
+      </w:r>
+      <w:r>
+        <w:t>.</w:t>
       </w:r>
     </w:p>
     <w:p>
@@ -378,8 +387,6 @@
         <w:lastRenderedPageBreak/>
         <w:t>List and Cancel Bookings</w:t>
       </w:r>
-      <w:bookmarkStart w:id="0" w:name="_GoBack"/>
-      <w:bookmarkEnd w:id="0"/>
     </w:p>
     <w:p>
       <w:r>
@@ -443,7 +450,7 @@
 </file>
 
 <file path=word/endnotes.xml><?xml version="1.0" encoding="utf-8"?>
-<w:endnotes xmlns:wpc="http://schemas.microsoft.com/office/word/2010/wordprocessingCanvas" xmlns:cx="http://schemas.microsoft.com/office/drawing/2014/chartex" xmlns:cx1="http://schemas.microsoft.com/office/drawing/2015/9/8/chartex" xmlns:cx2="http://schemas.microsoft.com/office/drawing/2015/10/21/chartex" xmlns:cx3="http://schemas.microsoft.com/office/drawing/2016/5/9/chartex" xmlns:cx4="http://schemas.microsoft.com/office/drawing/2016/5/10/chartex" xmlns:cx5="http://schemas.microsoft.com/office/drawing/2016/5/11/chartex" xmlns:cx6="http://schemas.microsoft.com/office/drawing/2016/5/12/chartex" xmlns:cx7="http://schemas.microsoft.com/office/drawing/2016/5/13/chartex" xmlns:cx8="http://schemas.microsoft.com/office/drawing/2016/5/14/chartex" xmlns:mc="http://schemas.openxmlformats.org/markup-compatibility/2006" xmlns:aink="http://schemas.microsoft.com/office/drawing/2016/ink" xmlns:am3d="http://schemas.microsoft.com/office/drawing/2017/model3d" xmlns:o="urn:schemas-microsoft-com:office:office" xmlns:r="http://schemas.openxmlformats.org/officeDocument/2006/relationships" xmlns:m="http://schemas.openxmlformats.org/officeDocument/2006/math" xmlns:v="urn:schemas-microsoft-com:vml" xmlns:wp14="http://schemas.microsoft.com/office/word/2010/wordprocessingDrawing" xmlns:wp="http://schemas.openxmlformats.org/drawingml/2006/wordprocessingDrawing" xmlns:w10="urn:schemas-microsoft-com:office:word" xmlns:w="http://schemas.openxmlformats.org/wordprocessingml/2006/main" xmlns:w14="http://schemas.microsoft.com/office/word/2010/wordml" xmlns:w15="http://schemas.microsoft.com/office/word/2012/wordml" xmlns:w16cid="http://schemas.microsoft.com/office/word/2016/wordml/cid" xmlns:w16se="http://schemas.microsoft.com/office/word/2015/wordml/symex" xmlns:wpg="http://schemas.microsoft.com/office/word/2010/wordprocessingGroup" xmlns:wpi="http://schemas.microsoft.com/office/word/2010/wordprocessingInk" xmlns:wne="http://schemas.microsoft.com/office/word/2006/wordml" xmlns:wps="http://schemas.microsoft.com/office/word/2010/wordprocessingShape" mc:Ignorable="w14 w15 w16se w16cid wp14">
+<w:endnotes xmlns:wpc="http://schemas.microsoft.com/office/word/2010/wordprocessingCanvas" xmlns:cx="http://schemas.microsoft.com/office/drawing/2014/chartex" xmlns:cx1="http://schemas.microsoft.com/office/drawing/2015/9/8/chartex" xmlns:cx2="http://schemas.microsoft.com/office/drawing/2015/10/21/chartex" xmlns:cx3="http://schemas.microsoft.com/office/drawing/2016/5/9/chartex" xmlns:cx4="http://schemas.microsoft.com/office/drawing/2016/5/10/chartex" xmlns:cx5="http://schemas.microsoft.com/office/drawing/2016/5/11/chartex" xmlns:cx6="http://schemas.microsoft.com/office/drawing/2016/5/12/chartex" xmlns:cx7="http://schemas.microsoft.com/office/drawing/2016/5/13/chartex" xmlns:cx8="http://schemas.microsoft.com/office/drawing/2016/5/14/chartex" xmlns:mc="http://schemas.openxmlformats.org/markup-compatibility/2006" xmlns:aink="http://schemas.microsoft.com/office/drawing/2016/ink" xmlns:am3d="http://schemas.microsoft.com/office/drawing/2017/model3d" xmlns:o="urn:schemas-microsoft-com:office:office" xmlns:oel="http://schemas.microsoft.com/office/2019/extlst" xmlns:r="http://schemas.openxmlformats.org/officeDocument/2006/relationships" xmlns:m="http://schemas.openxmlformats.org/officeDocument/2006/math" xmlns:v="urn:schemas-microsoft-com:vml" xmlns:wp14="http://schemas.microsoft.com/office/word/2010/wordprocessingDrawing" xmlns:wp="http://schemas.openxmlformats.org/drawingml/2006/wordprocessingDrawing" xmlns:w10="urn:schemas-microsoft-com:office:word" xmlns:w="http://schemas.openxmlformats.org/wordprocessingml/2006/main" xmlns:w14="http://schemas.microsoft.com/office/word/2010/wordml" xmlns:w15="http://schemas.microsoft.com/office/word/2012/wordml" xmlns:w16cex="http://schemas.microsoft.com/office/word/2018/wordml/cex" xmlns:w16cid="http://schemas.microsoft.com/office/word/2016/wordml/cid" xmlns:w16="http://schemas.microsoft.com/office/word/2018/wordml" xmlns:w16sdtdh="http://schemas.microsoft.com/office/word/2020/wordml/sdtdatahash" xmlns:w16se="http://schemas.microsoft.com/office/word/2015/wordml/symex" xmlns:wpg="http://schemas.microsoft.com/office/word/2010/wordprocessingGroup" xmlns:wpi="http://schemas.microsoft.com/office/word/2010/wordprocessingInk" xmlns:wne="http://schemas.microsoft.com/office/word/2006/wordml" xmlns:wps="http://schemas.microsoft.com/office/word/2010/wordprocessingShape" mc:Ignorable="w14 w15 w16se w16cid w16 w16cex w16sdtdh wp14">
   <w:endnote w:type="separator" w:id="-1">
     <w:p>
       <w:pPr>
@@ -468,7 +475,7 @@
 </file>
 
 <file path=word/footnotes.xml><?xml version="1.0" encoding="utf-8"?>
-<w:footnotes xmlns:wpc="http://schemas.microsoft.com/office/word/2010/wordprocessingCanvas" xmlns:cx="http://schemas.microsoft.com/office/drawing/2014/chartex" xmlns:cx1="http://schemas.microsoft.com/office/drawing/2015/9/8/chartex" xmlns:cx2="http://schemas.microsoft.com/office/drawing/2015/10/21/chartex" xmlns:cx3="http://schemas.microsoft.com/office/drawing/2016/5/9/chartex" xmlns:cx4="http://schemas.microsoft.com/office/drawing/2016/5/10/chartex" xmlns:cx5="http://schemas.microsoft.com/office/drawing/2016/5/11/chartex" xmlns:cx6="http://schemas.microsoft.com/office/drawing/2016/5/12/chartex" xmlns:cx7="http://schemas.microsoft.com/office/drawing/2016/5/13/chartex" xmlns:cx8="http://schemas.microsoft.com/office/drawing/2016/5/14/chartex" xmlns:mc="http://schemas.openxmlformats.org/markup-compatibility/2006" xmlns:aink="http://schemas.microsoft.com/office/drawing/2016/ink" xmlns:am3d="http://schemas.microsoft.com/office/drawing/2017/model3d" xmlns:o="urn:schemas-microsoft-com:office:office" xmlns:r="http://schemas.openxmlformats.org/officeDocument/2006/relationships" xmlns:m="http://schemas.openxmlformats.org/officeDocument/2006/math" xmlns:v="urn:schemas-microsoft-com:vml" xmlns:wp14="http://schemas.microsoft.com/office/word/2010/wordprocessingDrawing" xmlns:wp="http://schemas.openxmlformats.org/drawingml/2006/wordprocessingDrawing" xmlns:w10="urn:schemas-microsoft-com:office:word" xmlns:w="http://schemas.openxmlformats.org/wordprocessingml/2006/main" xmlns:w14="http://schemas.microsoft.com/office/word/2010/wordml" xmlns:w15="http://schemas.microsoft.com/office/word/2012/wordml" xmlns:w16cid="http://schemas.microsoft.com/office/word/2016/wordml/cid" xmlns:w16se="http://schemas.microsoft.com/office/word/2015/wordml/symex" xmlns:wpg="http://schemas.microsoft.com/office/word/2010/wordprocessingGroup" xmlns:wpi="http://schemas.microsoft.com/office/word/2010/wordprocessingInk" xmlns:wne="http://schemas.microsoft.com/office/word/2006/wordml" xmlns:wps="http://schemas.microsoft.com/office/word/2010/wordprocessingShape" mc:Ignorable="w14 w15 w16se w16cid wp14">
+<w:footnotes xmlns:wpc="http://schemas.microsoft.com/office/word/2010/wordprocessingCanvas" xmlns:cx="http://schemas.microsoft.com/office/drawing/2014/chartex" xmlns:cx1="http://schemas.microsoft.com/office/drawing/2015/9/8/chartex" xmlns:cx2="http://schemas.microsoft.com/office/drawing/2015/10/21/chartex" xmlns:cx3="http://schemas.microsoft.com/office/drawing/2016/5/9/chartex" xmlns:cx4="http://schemas.microsoft.com/office/drawing/2016/5/10/chartex" xmlns:cx5="http://schemas.microsoft.com/office/drawing/2016/5/11/chartex" xmlns:cx6="http://schemas.microsoft.com/office/drawing/2016/5/12/chartex" xmlns:cx7="http://schemas.microsoft.com/office/drawing/2016/5/13/chartex" xmlns:cx8="http://schemas.microsoft.com/office/drawing/2016/5/14/chartex" xmlns:mc="http://schemas.openxmlformats.org/markup-compatibility/2006" xmlns:aink="http://schemas.microsoft.com/office/drawing/2016/ink" xmlns:am3d="http://schemas.microsoft.com/office/drawing/2017/model3d" xmlns:o="urn:schemas-microsoft-com:office:office" xmlns:oel="http://schemas.microsoft.com/office/2019/extlst" xmlns:r="http://schemas.openxmlformats.org/officeDocument/2006/relationships" xmlns:m="http://schemas.openxmlformats.org/officeDocument/2006/math" xmlns:v="urn:schemas-microsoft-com:vml" xmlns:wp14="http://schemas.microsoft.com/office/word/2010/wordprocessingDrawing" xmlns:wp="http://schemas.openxmlformats.org/drawingml/2006/wordprocessingDrawing" xmlns:w10="urn:schemas-microsoft-com:office:word" xmlns:w="http://schemas.openxmlformats.org/wordprocessingml/2006/main" xmlns:w14="http://schemas.microsoft.com/office/word/2010/wordml" xmlns:w15="http://schemas.microsoft.com/office/word/2012/wordml" xmlns:w16cex="http://schemas.microsoft.com/office/word/2018/wordml/cex" xmlns:w16cid="http://schemas.microsoft.com/office/word/2016/wordml/cid" xmlns:w16="http://schemas.microsoft.com/office/word/2018/wordml" xmlns:w16sdtdh="http://schemas.microsoft.com/office/word/2020/wordml/sdtdatahash" xmlns:w16se="http://schemas.microsoft.com/office/word/2015/wordml/symex" xmlns:wpg="http://schemas.microsoft.com/office/word/2010/wordprocessingGroup" xmlns:wpi="http://schemas.microsoft.com/office/word/2010/wordprocessingInk" xmlns:wne="http://schemas.microsoft.com/office/word/2006/wordml" xmlns:wps="http://schemas.microsoft.com/office/word/2010/wordprocessingShape" mc:Ignorable="w14 w15 w16se w16cid w16 w16cex w16sdtdh wp14">
   <w:footnote w:type="separator" w:id="-1">
     <w:p>
       <w:pPr>
@@ -493,7 +500,7 @@
 </file>
 
 <file path=word/numbering.xml><?xml version="1.0" encoding="utf-8"?>
-<w:numbering xmlns:wpc="http://schemas.microsoft.com/office/word/2010/wordprocessingCanvas" xmlns:cx="http://schemas.microsoft.com/office/drawing/2014/chartex" xmlns:cx1="http://schemas.microsoft.com/office/drawing/2015/9/8/chartex" xmlns:cx2="http://schemas.microsoft.com/office/drawing/2015/10/21/chartex" xmlns:cx3="http://schemas.microsoft.com/office/drawing/2016/5/9/chartex" xmlns:cx4="http://schemas.microsoft.com/office/drawing/2016/5/10/chartex" xmlns:cx5="http://schemas.microsoft.com/office/drawing/2016/5/11/chartex" xmlns:cx6="http://schemas.microsoft.com/office/drawing/2016/5/12/chartex" xmlns:cx7="http://schemas.microsoft.com/office/drawing/2016/5/13/chartex" xmlns:cx8="http://schemas.microsoft.com/office/drawing/2016/5/14/chartex" xmlns:mc="http://schemas.openxmlformats.org/markup-compatibility/2006" xmlns:aink="http://schemas.microsoft.com/office/drawing/2016/ink" xmlns:am3d="http://schemas.microsoft.com/office/drawing/2017/model3d" xmlns:o="urn:schemas-microsoft-com:office:office" xmlns:r="http://schemas.openxmlformats.org/officeDocument/2006/relationships" xmlns:m="http://schemas.openxmlformats.org/officeDocument/2006/math" xmlns:v="urn:schemas-microsoft-com:vml" xmlns:wp14="http://schemas.microsoft.com/office/word/2010/wordprocessingDrawing" xmlns:wp="http://schemas.openxmlformats.org/drawingml/2006/wordprocessingDrawing" xmlns:w10="urn:schemas-microsoft-com:office:word" xmlns:w="http://schemas.openxmlformats.org/wordprocessingml/2006/main" xmlns:w14="http://schemas.microsoft.com/office/word/2010/wordml" xmlns:w15="http://schemas.microsoft.com/office/word/2012/wordml" xmlns:w16cid="http://schemas.microsoft.com/office/word/2016/wordml/cid" xmlns:w16se="http://schemas.microsoft.com/office/word/2015/wordml/symex" xmlns:wpg="http://schemas.microsoft.com/office/word/2010/wordprocessingGroup" xmlns:wpi="http://schemas.microsoft.com/office/word/2010/wordprocessingInk" xmlns:wne="http://schemas.microsoft.com/office/word/2006/wordml" xmlns:wps="http://schemas.microsoft.com/office/word/2010/wordprocessingShape" mc:Ignorable="w14 w15 w16se w16cid wp14">
+<w:numbering xmlns:wpc="http://schemas.microsoft.com/office/word/2010/wordprocessingCanvas" xmlns:cx="http://schemas.microsoft.com/office/drawing/2014/chartex" xmlns:cx1="http://schemas.microsoft.com/office/drawing/2015/9/8/chartex" xmlns:cx2="http://schemas.microsoft.com/office/drawing/2015/10/21/chartex" xmlns:cx3="http://schemas.microsoft.com/office/drawing/2016/5/9/chartex" xmlns:cx4="http://schemas.microsoft.com/office/drawing/2016/5/10/chartex" xmlns:cx5="http://schemas.microsoft.com/office/drawing/2016/5/11/chartex" xmlns:cx6="http://schemas.microsoft.com/office/drawing/2016/5/12/chartex" xmlns:cx7="http://schemas.microsoft.com/office/drawing/2016/5/13/chartex" xmlns:cx8="http://schemas.microsoft.com/office/drawing/2016/5/14/chartex" xmlns:mc="http://schemas.openxmlformats.org/markup-compatibility/2006" xmlns:aink="http://schemas.microsoft.com/office/drawing/2016/ink" xmlns:am3d="http://schemas.microsoft.com/office/drawing/2017/model3d" xmlns:o="urn:schemas-microsoft-com:office:office" xmlns:oel="http://schemas.microsoft.com/office/2019/extlst" xmlns:r="http://schemas.openxmlformats.org/officeDocument/2006/relationships" xmlns:m="http://schemas.openxmlformats.org/officeDocument/2006/math" xmlns:v="urn:schemas-microsoft-com:vml" xmlns:wp14="http://schemas.microsoft.com/office/word/2010/wordprocessingDrawing" xmlns:wp="http://schemas.openxmlformats.org/drawingml/2006/wordprocessingDrawing" xmlns:w10="urn:schemas-microsoft-com:office:word" xmlns:w="http://schemas.openxmlformats.org/wordprocessingml/2006/main" xmlns:w14="http://schemas.microsoft.com/office/word/2010/wordml" xmlns:w15="http://schemas.microsoft.com/office/word/2012/wordml" xmlns:w16cex="http://schemas.microsoft.com/office/word/2018/wordml/cex" xmlns:w16cid="http://schemas.microsoft.com/office/word/2016/wordml/cid" xmlns:w16="http://schemas.microsoft.com/office/word/2018/wordml" xmlns:w16sdtdh="http://schemas.microsoft.com/office/word/2020/wordml/sdtdatahash" xmlns:w16se="http://schemas.microsoft.com/office/word/2015/wordml/symex" xmlns:wpg="http://schemas.microsoft.com/office/word/2010/wordprocessingGroup" xmlns:wpi="http://schemas.microsoft.com/office/word/2010/wordprocessingInk" xmlns:wne="http://schemas.microsoft.com/office/word/2006/wordml" xmlns:wps="http://schemas.microsoft.com/office/word/2010/wordprocessingShape" mc:Ignorable="w14 w15 w16se w16cid w16 w16cex w16sdtdh wp14">
   <w:abstractNum w:abstractNumId="0" w15:restartNumberingAfterBreak="0">
     <w:nsid w:val="6A7B35B5"/>
     <w:multiLevelType w:val="hybridMultilevel"/>
@@ -583,14 +590,14 @@
       </w:pPr>
     </w:lvl>
   </w:abstractNum>
-  <w:num w:numId="1">
+  <w:num w:numId="1" w16cid:durableId="1783452064">
     <w:abstractNumId w:val="0"/>
   </w:num>
 </w:numbering>
 </file>
 
 <file path=word/styles.xml><?xml version="1.0" encoding="utf-8"?>
-<w:styles xmlns:mc="http://schemas.openxmlformats.org/markup-compatibility/2006" xmlns:r="http://schemas.openxmlformats.org/officeDocument/2006/relationships" xmlns:w="http://schemas.openxmlformats.org/wordprocessingml/2006/main" xmlns:w14="http://schemas.microsoft.com/office/word/2010/wordml" xmlns:w15="http://schemas.microsoft.com/office/word/2012/wordml" xmlns:w16cid="http://schemas.microsoft.com/office/word/2016/wordml/cid" xmlns:w16se="http://schemas.microsoft.com/office/word/2015/wordml/symex" mc:Ignorable="w14 w15 w16se w16cid">
+<w:styles xmlns:mc="http://schemas.openxmlformats.org/markup-compatibility/2006" xmlns:r="http://schemas.openxmlformats.org/officeDocument/2006/relationships" xmlns:w="http://schemas.openxmlformats.org/wordprocessingml/2006/main" xmlns:w14="http://schemas.microsoft.com/office/word/2010/wordml" xmlns:w15="http://schemas.microsoft.com/office/word/2012/wordml" xmlns:w16cex="http://schemas.microsoft.com/office/word/2018/wordml/cex" xmlns:w16cid="http://schemas.microsoft.com/office/word/2016/wordml/cid" xmlns:w16="http://schemas.microsoft.com/office/word/2018/wordml" xmlns:w16sdtdh="http://schemas.microsoft.com/office/word/2020/wordml/sdtdatahash" xmlns:w16se="http://schemas.microsoft.com/office/word/2015/wordml/symex" mc:Ignorable="w14 w15 w16se w16cid w16 w16cex w16sdtdh">
   <w:docDefaults>
     <w:rPrDefault>
       <w:rPr>
@@ -606,7 +613,7 @@
       </w:pPr>
     </w:pPrDefault>
   </w:docDefaults>
-  <w:latentStyles w:defLockedState="0" w:defUIPriority="99" w:defSemiHidden="0" w:defUnhideWhenUsed="0" w:defQFormat="0" w:count="375">
+  <w:latentStyles w:defLockedState="0" w:defUIPriority="99" w:defSemiHidden="0" w:defUnhideWhenUsed="0" w:defQFormat="0" w:count="376">
     <w:lsdException w:name="Normal" w:uiPriority="0" w:qFormat="1"/>
     <w:lsdException w:name="heading 1" w:uiPriority="9" w:qFormat="1"/>
     <w:lsdException w:name="heading 2" w:semiHidden="1" w:uiPriority="9" w:unhideWhenUsed="1" w:qFormat="1"/>
@@ -712,7 +719,6 @@
     <w:lsdException w:name="HTML Sample" w:semiHidden="1" w:unhideWhenUsed="1"/>
     <w:lsdException w:name="HTML Typewriter" w:semiHidden="1" w:unhideWhenUsed="1"/>
     <w:lsdException w:name="HTML Variable" w:semiHidden="1" w:unhideWhenUsed="1"/>
-    <w:lsdException w:name="Normal Table" w:semiHidden="1" w:unhideWhenUsed="1"/>
     <w:lsdException w:name="annotation subject" w:semiHidden="1" w:unhideWhenUsed="1"/>
     <w:lsdException w:name="No List" w:semiHidden="1" w:unhideWhenUsed="1"/>
     <w:lsdException w:name="Outline List 1" w:semiHidden="1" w:unhideWhenUsed="1"/>
@@ -759,10 +765,8 @@
     <w:lsdException w:name="Table Subtle 2" w:semiHidden="1" w:unhideWhenUsed="1"/>
     <w:lsdException w:name="Table Web 1" w:semiHidden="1" w:unhideWhenUsed="1"/>
     <w:lsdException w:name="Table Web 2" w:semiHidden="1" w:unhideWhenUsed="1"/>
-    <w:lsdException w:name="Table Web 3" w:semiHidden="1" w:unhideWhenUsed="1"/>
     <w:lsdException w:name="Balloon Text" w:semiHidden="1" w:unhideWhenUsed="1"/>
     <w:lsdException w:name="Table Grid" w:uiPriority="39"/>
-    <w:lsdException w:name="Table Theme" w:semiHidden="1" w:unhideWhenUsed="1"/>
     <w:lsdException w:name="Placeholder Text" w:semiHidden="1"/>
     <w:lsdException w:name="No Spacing" w:uiPriority="1" w:qFormat="1"/>
     <w:lsdException w:name="Light Shading" w:uiPriority="60"/>
@@ -982,6 +986,7 @@
     <w:lsdException w:name="Smart Hyperlink" w:semiHidden="1" w:unhideWhenUsed="1"/>
     <w:lsdException w:name="Hashtag" w:semiHidden="1" w:unhideWhenUsed="1"/>
     <w:lsdException w:name="Unresolved Mention" w:semiHidden="1" w:unhideWhenUsed="1"/>
+    <w:lsdException w:name="Smart Link" w:semiHidden="1" w:unhideWhenUsed="1"/>
   </w:latentStyles>
   <w:style w:type="paragraph" w:default="1" w:styleId="Normal">
     <w:name w:val="Normal"/>

</xml_diff>